<commit_message>
flusso con apertura e chiusura migliorata
</commit_message>
<xml_diff>
--- a/extracted_content/Modified_Document.docx
+++ b/extracted_content/Modified_Document.docx
@@ -130,7 +130,7 @@
                 <w:shd w:fill="ff9900" w:val="clear"/>
                 <w:rtl w:val="0"/>
               </w:rPr>
-              <w:t xml:space="preserve">ROSSI AMAZZONIA</w:t>
+              <w:t xml:space="preserve">GIUBILEO SPA</w:t>
             </w:r>
           </w:p>
           <w:p>
@@ -534,7 +534,7 @@
                 <w:shd w:fill="ff9900" w:val="clear"/>
                 <w:rtl w:val="0"/>
               </w:rPr>
-              <w:t xml:space="preserve">23-24-25-30-31 ottobre 2023 e 2-3-6</w:t>
+              <w:t xml:space="preserve">23-25 DICEMBRE 2025</w:t>
             </w:r>
             <w:r>
               <w:rPr>
@@ -748,7 +748,7 @@
                 <w:shd w:fill="ff9900" w:val="clear"/>
                 <w:rtl w:val="0"/>
               </w:rPr>
-              <w:t xml:space="preserve">TERNI </w:t>
+              <w:t xml:space="preserve">GENZANO</w:t>
             </w:r>
             <w:r>
               <w:rPr>
@@ -1246,7 +1246,7 @@
                 <w:shd w:fill="ff9900" w:val="clear"/>
                 <w:rtl w:val="0"/>
               </w:rPr>
-              <w:t xml:space="preserve">MARIANGELO GIOVANNINI</w:t>
+              <w:t xml:space="preserve">Marianna Pezzuca</w:t>
             </w:r>
             <w:r>
               <w:rPr>
@@ -2784,7 +2784,7 @@
           <w:shd w:fill="ff9900" w:val="clear"/>
           <w:rtl w:val="0"/>
         </w:rPr>
-        <w:t xml:space="preserve">24/1/2025</w:t>
+        <w:t xml:space="preserve">23.10.2023</w:t>
       </w:r>
       <w:r>
         <w:rPr>
@@ -3565,7 +3565,7 @@
           <w:shd w:fill="ff9900" w:val="clear"/>
           <w:rtl w:val="0"/>
         </w:rPr>
-        <w:t xml:space="preserve">24/1/2025</w:t>
+        <w:t xml:space="preserve">23.10.2023 </w:t>
       </w:r>
       <w:r>
         <w:rPr>
@@ -4152,7 +4152,7 @@
           <w:shd w:fill="ff9900" w:val="clear"/>
           <w:rtl w:val="0"/>
         </w:rPr>
-        <w:t xml:space="preserve">24/1/2026</w:t>
+        <w:t xml:space="preserve">24.10.2023</w:t>
       </w:r>
       <w:r>
         <w:rPr>
@@ -5583,7 +5583,7 @@
           <w:shd w:fill="ff9900" w:val="clear"/>
           <w:rtl w:val="0"/>
         </w:rPr>
-        <w:t xml:space="preserve">24/1/2027</w:t>
+        <w:t xml:space="preserve"> 25.10.202</w:t>
       </w:r>
       <w:r>
         <w:rPr>
@@ -6980,7 +6980,7 @@
           <w:shd w:fill="ff9900" w:val="clear"/>
           <w:rtl w:val="0"/>
         </w:rPr>
-        <w:t xml:space="preserve">24/1/2028</w:t>
+        <w:t xml:space="preserve">30.10.2023</w:t>
       </w:r>
       <w:r>
         <w:rPr>

</xml_diff>